<commit_message>
adds some explanation for branch coverage
</commit_message>
<xml_diff>
--- a/doc/TestReportMakeLocalDecision.docx
+++ b/doc/TestReportMakeLocalDecision.docx
@@ -1,6 +1,6 @@
 
 <file path=word/document.xml><?xml version="1.0" encoding="utf-8"?>
-<w:document xmlns:wpc="http://schemas.microsoft.com/office/word/2010/wordprocessingCanvas" xmlns:mo="http://schemas.microsoft.com/office/mac/office/2008/main" xmlns:mc="http://schemas.openxmlformats.org/markup-compatibility/2006" xmlns:mv="urn:schemas-microsoft-com:mac:vml" xmlns:o="urn:schemas-microsoft-com:office:office" xmlns:r="http://schemas.openxmlformats.org/officeDocument/2006/relationships" xmlns:m="http://schemas.openxmlformats.org/officeDocument/2006/math" xmlns:v="urn:schemas-microsoft-com:vml" xmlns:wp14="http://schemas.microsoft.com/office/word/2010/wordprocessingDrawing" xmlns:wp="http://schemas.openxmlformats.org/drawingml/2006/wordprocessingDrawing" xmlns:w10="urn:schemas-microsoft-com:office:word" xmlns:w="http://schemas.openxmlformats.org/wordprocessingml/2006/main" xmlns:w14="http://schemas.microsoft.com/office/word/2010/wordml" xmlns:w15="http://schemas.microsoft.com/office/word/2012/wordml" xmlns:wpg="http://schemas.microsoft.com/office/word/2010/wordprocessingGroup" xmlns:wpi="http://schemas.microsoft.com/office/word/2010/wordprocessingInk" xmlns:wne="http://schemas.microsoft.com/office/word/2006/wordml" xmlns:wps="http://schemas.microsoft.com/office/word/2010/wordprocessingShape" mc:Ignorable="w14 w15 wp14">
+<w:document xmlns:wpc="http://schemas.microsoft.com/office/word/2010/wordprocessingCanvas" xmlns:mc="http://schemas.openxmlformats.org/markup-compatibility/2006" xmlns:o="urn:schemas-microsoft-com:office:office" xmlns:r="http://schemas.openxmlformats.org/officeDocument/2006/relationships" xmlns:m="http://schemas.openxmlformats.org/officeDocument/2006/math" xmlns:v="urn:schemas-microsoft-com:vml" xmlns:wp14="http://schemas.microsoft.com/office/word/2010/wordprocessingDrawing" xmlns:wp="http://schemas.openxmlformats.org/drawingml/2006/wordprocessingDrawing" xmlns:w10="urn:schemas-microsoft-com:office:word" xmlns:w="http://schemas.openxmlformats.org/wordprocessingml/2006/main" xmlns:w14="http://schemas.microsoft.com/office/word/2010/wordml" xmlns:w15="http://schemas.microsoft.com/office/word/2012/wordml" xmlns:wpg="http://schemas.microsoft.com/office/word/2010/wordprocessingGroup" xmlns:wpi="http://schemas.microsoft.com/office/word/2010/wordprocessingInk" xmlns:wne="http://schemas.microsoft.com/office/word/2006/wordml" xmlns:wps="http://schemas.microsoft.com/office/word/2010/wordprocessingShape" mc:Ignorable="w14 w15 wp14">
   <w:body>
     <w:p>
       <w:pPr>
@@ -59,7 +59,16 @@
           <w:sz w:val="20"/>
           <w:szCs w:val="20"/>
         </w:rPr>
-        <w:t>hu.bme.mit.swsv.ris.tsm.impl</w:t>
+        <w:t>hu.bme.mit.swsv.ris.tsm.impl.SafetyLogicImpl.makeLocalDecision</w:t>
+      </w:r>
+      <w:proofErr w:type="spellEnd"/>
+      <w:r>
+        <w:rPr>
+          <w:rFonts w:ascii="Courier" w:hAnsi="Courier"/>
+          <w:sz w:val="20"/>
+          <w:szCs w:val="20"/>
+        </w:rPr>
+        <w:t>(</w:t>
       </w:r>
       <w:proofErr w:type="gramEnd"/>
       <w:r>
@@ -68,16 +77,7 @@
           <w:sz w:val="20"/>
           <w:szCs w:val="20"/>
         </w:rPr>
-        <w:t>.SafetyLogicImpl.makeLocalDecision</w:t>
-      </w:r>
-      <w:proofErr w:type="spellEnd"/>
-      <w:r>
-        <w:rPr>
-          <w:rFonts w:ascii="Courier" w:hAnsi="Courier"/>
-          <w:sz w:val="20"/>
-          <w:szCs w:val="20"/>
-        </w:rPr>
-        <w:t>() method</w:t>
+        <w:t>) method</w:t>
       </w:r>
     </w:p>
     <w:p>
@@ -271,15 +271,7 @@
           <w:color w:val="000000"/>
           <w:sz w:val="20"/>
         </w:rPr>
-        <w:t>: in this test case a train goes from the facing side to the divergent</w:t>
-      </w:r>
-      <w:r>
-        <w:rPr>
-          <w:rFonts w:ascii="Courier" w:hAnsi="Courier"/>
-          <w:color w:val="000000"/>
-          <w:sz w:val="20"/>
-        </w:rPr>
-        <w:t>, after it passes away the divergent section the turnout changes to straight direction and an another train enters the straight section. All sections should be enabled all the time.</w:t>
+        <w:t>: in this test case a train goes from the facing side to the divergent, after it passes away the divergent section the turnout changes to straight direction and an another train enters the straight section. All sections should be enabled all the time.</w:t>
       </w:r>
     </w:p>
     <w:p>
@@ -323,15 +315,7 @@
           <w:color w:val="000000"/>
           <w:sz w:val="20"/>
         </w:rPr>
-        <w:t>: in this test case the switching of turnout is te</w:t>
-      </w:r>
-      <w:r>
-        <w:rPr>
-          <w:rFonts w:ascii="Courier" w:hAnsi="Courier"/>
-          <w:color w:val="000000"/>
-          <w:sz w:val="20"/>
-        </w:rPr>
-        <w:t>sted. First all section</w:t>
+        <w:t>: in this test case the switching of turnout is tested. First all section</w:t>
       </w:r>
       <w:r>
         <w:rPr>
@@ -363,25 +347,7 @@
           <w:color w:val="000000"/>
           <w:sz w:val="20"/>
         </w:rPr>
-        <w:t xml:space="preserve"> become occupied, they should be disabled, but divergent enabled. Then the turnout changes to divergent direction, so facing section is now enabled (but straight is </w:t>
-      </w:r>
-      <w:bookmarkStart w:id="0" w:name="_GoBack"/>
-      <w:bookmarkEnd w:id="0"/>
-      <w:r>
-        <w:rPr>
-          <w:rFonts w:ascii="Courier" w:hAnsi="Courier"/>
-          <w:color w:val="000000"/>
-          <w:sz w:val="20"/>
-        </w:rPr>
-        <w:t>s</w:t>
-      </w:r>
-      <w:r>
-        <w:rPr>
-          <w:rFonts w:ascii="Courier" w:hAnsi="Courier"/>
-          <w:color w:val="000000"/>
-          <w:sz w:val="20"/>
-        </w:rPr>
-        <w:t>till disabled). Turnout direction again changes, so again facing and straight sections should be disabled. Finally facing section become free and all three section should be enabled.</w:t>
+        <w:t xml:space="preserve"> become occupied, they should be disabled, but divergent enabled. Then the turnout changes to divergent direction, so facing section is now enabled (but straight is still disabled). Turnout direction again changes, so again facing and straight sections should be disabled. Finally facing section become free and all three section should be enabled.</w:t>
       </w:r>
     </w:p>
     <w:p>
@@ -425,23 +391,7 @@
           <w:color w:val="000000"/>
           <w:sz w:val="20"/>
         </w:rPr>
-        <w:t>: in this test case the behavior of the lo</w:t>
-      </w:r>
-      <w:r>
-        <w:rPr>
-          <w:rFonts w:ascii="Courier" w:hAnsi="Courier"/>
-          <w:color w:val="000000"/>
-          <w:sz w:val="20"/>
-        </w:rPr>
-        <w:t>cal decision is tested, when facing section is occupied, and also one of the other sections is occupied. First the occupied sections are linked with the turnout, so both section should be disabled. Finally, the turnout changes direction and the facing sect</w:t>
-      </w:r>
-      <w:r>
-        <w:rPr>
-          <w:rFonts w:ascii="Courier" w:hAnsi="Courier"/>
-          <w:color w:val="000000"/>
-          <w:sz w:val="20"/>
-        </w:rPr>
-        <w:t>ion should be enabled (but the other disabled should remain disabled).</w:t>
+        <w:t>: in this test case the behavior of the local decision is tested, when facing section is occupied, and also one of the other sections is occupied. First the occupied sections are linked with the turnout, so both section should be disabled. Finally, the turnout changes direction and the facing section should be enabled (but the other disabled should remain disabled).</w:t>
       </w:r>
     </w:p>
     <w:p>
@@ -551,15 +501,7 @@
           <w:color w:val="000000"/>
           <w:sz w:val="20"/>
         </w:rPr>
-        <w:t xml:space="preserve">: in this test case both straight and divergent sections are occupied and the turnout switches direction from divergent to straight. So first the straight section </w:t>
-      </w:r>
-      <w:r>
-        <w:rPr>
-          <w:rFonts w:ascii="Courier" w:hAnsi="Courier"/>
-          <w:color w:val="000000"/>
-          <w:sz w:val="20"/>
-        </w:rPr>
-        <w:t>should be disabled, the others enabled, then the divergent should be disabled, while straight enabled.</w:t>
+        <w:t>: in this test case both straight and divergent sections are occupied and the turnout switches direction from divergent to straight. So first the straight section should be disabled, the others enabled, then the divergent should be disabled, while straight enabled.</w:t>
       </w:r>
     </w:p>
     <w:p>
@@ -608,7 +550,6 @@
         <w:t xml:space="preserve">ses, 100% code coverage on the </w:t>
       </w:r>
       <w:proofErr w:type="spellStart"/>
-      <w:proofErr w:type="gramStart"/>
       <w:r>
         <w:rPr>
           <w:rFonts w:ascii="Courier" w:hAnsi="Courier"/>
@@ -628,9 +569,22 @@
           <w:color w:val="000000"/>
           <w:sz w:val="20"/>
         </w:rPr>
-        <w:t>(</w:t>
-      </w:r>
-      <w:proofErr w:type="gramEnd"/>
+        <w:t>() method is achieved:</w:t>
+      </w:r>
+    </w:p>
+    <w:p>
+      <w:pPr>
+        <w:rPr>
+          <w:rFonts w:ascii="Courier" w:hAnsi="Courier"/>
+        </w:rPr>
+      </w:pPr>
+    </w:p>
+    <w:p>
+      <w:pPr>
+        <w:rPr>
+          <w:rFonts w:ascii="Courier" w:hAnsi="Courier"/>
+        </w:rPr>
+      </w:pPr>
       <w:r>
         <w:rPr>
           <w:rFonts w:ascii="Courier" w:hAnsi="Courier"/>
@@ -639,22 +593,17 @@
           <w:color w:val="000000"/>
           <w:sz w:val="20"/>
         </w:rPr>
-        <w:t>) method is achieved:</w:t>
-      </w:r>
-    </w:p>
-    <w:p>
-      <w:pPr>
-        <w:rPr>
-          <w:rFonts w:ascii="Courier" w:hAnsi="Courier"/>
-        </w:rPr>
-      </w:pPr>
-    </w:p>
-    <w:p>
-      <w:pPr>
-        <w:rPr>
-          <w:rFonts w:ascii="Courier" w:hAnsi="Courier"/>
-        </w:rPr>
-      </w:pPr>
+        <w:t>The fact of “Missed branches” coverage being below 100% is considered a false alarm. These cases are related to else branches, where the previous if condition covers some combinations of the condition expression.</w:t>
+      </w:r>
+    </w:p>
+    <w:p>
+      <w:pPr>
+        <w:rPr>
+          <w:rFonts w:ascii="Courier" w:hAnsi="Courier"/>
+        </w:rPr>
+      </w:pPr>
+      <w:bookmarkStart w:id="0" w:name="_GoBack"/>
+      <w:bookmarkEnd w:id="0"/>
     </w:p>
     <w:p>
       <w:pPr>
@@ -687,7 +636,7 @@
     </w:rPrDefault>
     <w:pPrDefault/>
   </w:docDefaults>
-  <w:latentStyles w:defLockedState="0" w:defUIPriority="99" w:defSemiHidden="0" w:defUnhideWhenUsed="0" w:defQFormat="0" w:count="380">
+  <w:latentStyles w:defLockedState="0" w:defUIPriority="99" w:defSemiHidden="0" w:defUnhideWhenUsed="0" w:defQFormat="0" w:count="371">
     <w:lsdException w:name="Normal" w:uiPriority="0" w:qFormat="1"/>
     <w:lsdException w:name="heading 1" w:uiPriority="9" w:qFormat="1"/>
     <w:lsdException w:name="heading 2" w:semiHidden="1" w:uiPriority="9" w:unhideWhenUsed="1" w:qFormat="1"/>
@@ -844,15 +793,6 @@
     <w:lsdException w:name="Balloon Text" w:semiHidden="1" w:unhideWhenUsed="1"/>
     <w:lsdException w:name="Table Grid" w:uiPriority="39"/>
     <w:lsdException w:name="Table Theme" w:semiHidden="1" w:unhideWhenUsed="1"/>
-    <w:lsdException w:name="Note Level 1" w:semiHidden="1" w:unhideWhenUsed="1"/>
-    <w:lsdException w:name="Note Level 2" w:semiHidden="1" w:unhideWhenUsed="1"/>
-    <w:lsdException w:name="Note Level 3" w:semiHidden="1" w:unhideWhenUsed="1"/>
-    <w:lsdException w:name="Note Level 4" w:semiHidden="1" w:unhideWhenUsed="1"/>
-    <w:lsdException w:name="Note Level 5" w:semiHidden="1" w:unhideWhenUsed="1"/>
-    <w:lsdException w:name="Note Level 6" w:semiHidden="1" w:unhideWhenUsed="1"/>
-    <w:lsdException w:name="Note Level 7" w:semiHidden="1" w:unhideWhenUsed="1"/>
-    <w:lsdException w:name="Note Level 8" w:semiHidden="1" w:unhideWhenUsed="1"/>
-    <w:lsdException w:name="Note Level 9" w:semiHidden="1" w:unhideWhenUsed="1"/>
     <w:lsdException w:name="Placeholder Text" w:semiHidden="1"/>
     <w:lsdException w:name="No Spacing" w:uiPriority="1" w:qFormat="1"/>
     <w:lsdException w:name="Light Shading" w:uiPriority="60"/>
@@ -1069,20 +1009,20 @@
     <w:lsdException w:name="List Table 6 Colorful Accent 6" w:uiPriority="51"/>
     <w:lsdException w:name="List Table 7 Colorful Accent 6" w:uiPriority="52"/>
   </w:latentStyles>
-  <w:style w:type="paragraph" w:default="1" w:styleId="Normal">
+  <w:style w:type="paragraph" w:default="1" w:styleId="Norml">
     <w:name w:val="Normal"/>
     <w:pPr>
       <w:widowControl w:val="0"/>
       <w:suppressAutoHyphens/>
     </w:pPr>
   </w:style>
-  <w:style w:type="character" w:default="1" w:styleId="DefaultParagraphFont">
+  <w:style w:type="character" w:default="1" w:styleId="Bekezdsalapbettpusa">
     <w:name w:val="Default Paragraph Font"/>
     <w:uiPriority w:val="1"/>
     <w:semiHidden/>
     <w:unhideWhenUsed/>
   </w:style>
-  <w:style w:type="table" w:default="1" w:styleId="TableNormal">
+  <w:style w:type="table" w:default="1" w:styleId="Normltblzat">
     <w:name w:val="Normal Table"/>
     <w:uiPriority w:val="99"/>
     <w:semiHidden/>
@@ -1097,7 +1037,7 @@
       </w:tblCellMar>
     </w:tblPr>
   </w:style>
-  <w:style w:type="numbering" w:default="1" w:styleId="NoList">
+  <w:style w:type="numbering" w:default="1" w:styleId="Nemlista">
     <w:name w:val="No List"/>
     <w:uiPriority w:val="99"/>
     <w:semiHidden/>
@@ -1105,7 +1045,7 @@
   </w:style>
   <w:style w:type="paragraph" w:customStyle="1" w:styleId="Heading">
     <w:name w:val="Heading"/>
-    <w:basedOn w:val="Normal"/>
+    <w:basedOn w:val="Norml"/>
     <w:next w:val="TextBody"/>
     <w:pPr>
       <w:keepNext/>
@@ -1119,18 +1059,18 @@
   </w:style>
   <w:style w:type="paragraph" w:customStyle="1" w:styleId="TextBody">
     <w:name w:val="Text Body"/>
-    <w:basedOn w:val="Normal"/>
+    <w:basedOn w:val="Norml"/>
     <w:pPr>
       <w:spacing w:after="140" w:line="288" w:lineRule="auto"/>
     </w:pPr>
   </w:style>
-  <w:style w:type="paragraph" w:styleId="List">
+  <w:style w:type="paragraph" w:styleId="Lista">
     <w:name w:val="List"/>
     <w:basedOn w:val="TextBody"/>
   </w:style>
-  <w:style w:type="paragraph" w:styleId="Caption">
+  <w:style w:type="paragraph" w:styleId="Kpalrs">
     <w:name w:val="caption"/>
-    <w:basedOn w:val="Normal"/>
+    <w:basedOn w:val="Norml"/>
     <w:pPr>
       <w:suppressLineNumbers/>
       <w:spacing w:before="120" w:after="120"/>
@@ -1142,7 +1082,7 @@
   </w:style>
   <w:style w:type="paragraph" w:customStyle="1" w:styleId="Index">
     <w:name w:val="Index"/>
-    <w:basedOn w:val="Normal"/>
+    <w:basedOn w:val="Norml"/>
     <w:pPr>
       <w:suppressLineNumbers/>
     </w:pPr>

</xml_diff>